<commit_message>
Issue 1123. Se ajustaron los textos de las plantillas.
</commit_message>
<xml_diff>
--- a/admisiones/templates/admisiones/docx/incorporacion_docx_informe_tecnico_juridico.docx
+++ b/admisiones/templates/admisiones/docx/incorporacion_docx_informe_tecnico_juridico.docx
@@ -115,33 +115,15 @@
           <w:sz w:val="22"/>
           <w:szCs w:val="22"/>
         </w:rPr>
-        <w:t xml:space="preserve">La Organización </w:t>
-      </w:r>
-      <w:proofErr w:type="gramStart"/>
-      <w:r>
-        <w:rPr>
-          <w:rFonts w:ascii="Arial" w:hAnsi="Arial" w:cs="Arial"/>
-          <w:sz w:val="22"/>
-          <w:szCs w:val="22"/>
-        </w:rPr>
-        <w:t>{{ informe</w:t>
-      </w:r>
-      <w:proofErr w:type="gramEnd"/>
-      <w:r>
-        <w:rPr>
-          <w:rFonts w:ascii="Arial" w:hAnsi="Arial" w:cs="Arial"/>
-          <w:sz w:val="22"/>
-          <w:szCs w:val="22"/>
-        </w:rPr>
-        <w:t>.admision.comedor.organizacion.subtip</w:t>
-      </w:r>
-      <w:r>
-        <w:rPr>
-          <w:rFonts w:ascii="Arial" w:hAnsi="Arial" w:cs="Arial"/>
-          <w:sz w:val="22"/>
-          <w:szCs w:val="22"/>
-        </w:rPr>
-        <w:t>o_entidad</w:t>
+        <w:t>La Organización</w:t>
+      </w:r>
+      <w:r>
+        <w:rPr>
+          <w:rFonts w:ascii="Arial" w:hAnsi="Arial" w:cs="Arial"/>
+          <w:sz w:val="22"/>
+          <w:szCs w:val="22"/>
+        </w:rPr>
+        <w:t xml:space="preserve"> </w:t>
       </w:r>
       <w:bookmarkStart w:id="0" w:name="_GoBack"/>
       <w:bookmarkEnd w:id="0"/>
@@ -151,7 +133,16 @@
           <w:sz w:val="22"/>
           <w:szCs w:val="22"/>
         </w:rPr>
-        <w:t xml:space="preserve"> }} "{{ </w:t>
+        <w:t>"</w:t>
+      </w:r>
+      <w:proofErr w:type="gramStart"/>
+      <w:r>
+        <w:rPr>
+          <w:rFonts w:ascii="Arial" w:hAnsi="Arial" w:cs="Arial"/>
+          <w:sz w:val="22"/>
+          <w:szCs w:val="22"/>
+        </w:rPr>
+        <w:t xml:space="preserve">{{ </w:t>
       </w:r>
       <w:proofErr w:type="spellStart"/>
       <w:r>
@@ -160,7 +151,16 @@
           <w:sz w:val="22"/>
           <w:szCs w:val="22"/>
         </w:rPr>
-        <w:t>informe.nombre_organizacion</w:t>
+        <w:t>informe</w:t>
+      </w:r>
+      <w:proofErr w:type="gramEnd"/>
+      <w:r>
+        <w:rPr>
+          <w:rFonts w:ascii="Arial" w:hAnsi="Arial" w:cs="Arial"/>
+          <w:sz w:val="22"/>
+          <w:szCs w:val="22"/>
+        </w:rPr>
+        <w:t>.nombre_organizacion</w:t>
       </w:r>
       <w:proofErr w:type="spellEnd"/>
       <w:r>
@@ -1527,7 +1527,6 @@
                 <w:sz w:val="22"/>
                 <w:szCs w:val="22"/>
               </w:rPr>
-              <w:lastRenderedPageBreak/>
               <w:t>Partido / Departamento</w:t>
             </w:r>
           </w:p>
@@ -1601,6 +1600,7 @@
                 <w:sz w:val="22"/>
                 <w:szCs w:val="22"/>
               </w:rPr>
+              <w:lastRenderedPageBreak/>
               <w:t>Provincia</w:t>
             </w:r>
           </w:p>
@@ -6452,7 +6452,7 @@
 </file>
 
 <file path=customXml/itemProps1.xml><?xml version="1.0" encoding="utf-8"?>
-<ds:datastoreItem xmlns:ds="http://schemas.openxmlformats.org/officeDocument/2006/customXml" ds:itemID="{3DD1DB64-F5AE-4F74-B431-018C9329387C}">
+<ds:datastoreItem xmlns:ds="http://schemas.openxmlformats.org/officeDocument/2006/customXml" ds:itemID="{D3DE2DC4-2F33-407C-B925-06246E66C658}">
   <ds:schemaRefs>
     <ds:schemaRef ds:uri="http://schemas.openxmlformats.org/officeDocument/2006/bibliography"/>
   </ds:schemaRefs>

</xml_diff>